<commit_message>
PDF'd files and completed Evaluation
</commit_message>
<xml_diff>
--- a/95059_8188_FE_P/Report/Analysis/Analysis.docx
+++ b/95059_8188_FE_P/Report/Analysis/Analysis.docx
@@ -1,11 +1,13 @@
 
 <file path=word/document.xml><?xml version="1.0" encoding="utf-8"?>
-<w:document xmlns:wpc="http://schemas.microsoft.com/office/word/2010/wordprocessingCanvas" xmlns:cx="http://schemas.microsoft.com/office/drawing/2014/chartex" xmlns:cx1="http://schemas.microsoft.com/office/drawing/2015/9/8/chartex" xmlns:cx2="http://schemas.microsoft.com/office/drawing/2015/10/21/chartex" xmlns:cx3="http://schemas.microsoft.com/office/drawing/2016/5/9/chartex" xmlns:cx4="http://schemas.microsoft.com/office/drawing/2016/5/10/chartex" xmlns:cx5="http://schemas.microsoft.com/office/drawing/2016/5/11/chartex" xmlns:cx6="http://schemas.microsoft.com/office/drawing/2016/5/12/chartex" xmlns:cx7="http://schemas.microsoft.com/office/drawing/2016/5/13/chartex" xmlns:cx8="http://schemas.microsoft.com/office/drawing/2016/5/14/chartex" xmlns:mc="http://schemas.openxmlformats.org/markup-compatibility/2006" xmlns:aink="http://schemas.microsoft.com/office/drawing/2016/ink" xmlns:am3d="http://schemas.microsoft.com/office/drawing/2017/model3d" xmlns:o="urn:schemas-microsoft-com:office:office" xmlns:r="http://schemas.openxmlformats.org/officeDocument/2006/relationships" xmlns:m="http://schemas.openxmlformats.org/officeDocument/2006/math" xmlns:v="urn:schemas-microsoft-com:vml" xmlns:wp14="http://schemas.microsoft.com/office/word/2010/wordprocessingDrawing" xmlns:wp="http://schemas.openxmlformats.org/drawingml/2006/wordprocessingDrawing" xmlns:w10="urn:schemas-microsoft-com:office:word" xmlns:w="http://schemas.openxmlformats.org/wordprocessingml/2006/main" xmlns:w14="http://schemas.microsoft.com/office/word/2010/wordml" xmlns:w15="http://schemas.microsoft.com/office/word/2012/wordml" xmlns:w16cex="http://schemas.microsoft.com/office/word/2018/wordml/cex" xmlns:w16cid="http://schemas.microsoft.com/office/word/2016/wordml/cid" xmlns:w16="http://schemas.microsoft.com/office/word/2018/wordml" xmlns:w16se="http://schemas.microsoft.com/office/word/2015/wordml/symex" xmlns:wpg="http://schemas.microsoft.com/office/word/2010/wordprocessingGroup" xmlns:wpi="http://schemas.microsoft.com/office/word/2010/wordprocessingInk" xmlns:wne="http://schemas.microsoft.com/office/word/2006/wordml" xmlns:wps="http://schemas.microsoft.com/office/word/2010/wordprocessingShape" mc:Ignorable="w14 w15 w16se w16cid w16 w16cex wp14">
+<w:document xmlns:o="urn:schemas-microsoft-com:office:office" xmlns:r="http://schemas.openxmlformats.org/officeDocument/2006/relationships" xmlns:v="urn:schemas-microsoft-com:vml" xmlns:w="http://schemas.openxmlformats.org/wordprocessingml/2006/main" xmlns:w10="urn:schemas-microsoft-com:office:word" xmlns:wp="http://schemas.openxmlformats.org/drawingml/2006/wordprocessingDrawing" xmlns:wps="http://schemas.microsoft.com/office/word/2010/wordprocessingShape" xmlns:wpg="http://schemas.microsoft.com/office/word/2010/wordprocessingGroup" xmlns:mc="http://schemas.openxmlformats.org/markup-compatibility/2006" xmlns:wp14="http://schemas.microsoft.com/office/word/2010/wordprocessingDrawing" xmlns:w14="http://schemas.microsoft.com/office/word/2010/wordml" mc:Ignorable="w14 wp14">
   <w:body>
     <w:p>
       <w:pPr>
-        <w:rPr>
-          <w:rFonts w:ascii="Arimo" w:hAnsi="Arimo"/>
+        <w:pStyle w:val="Normal"/>
+        <w:rPr>
+          <w:rFonts w:ascii="Arimo" w:hAnsi="Arimo"/>
+          <w:b/>
           <w:b/>
           <w:bCs/>
           <w:sz w:val="26"/>
@@ -27,21 +29,31 @@
     </w:p>
     <w:p>
       <w:pPr>
+        <w:pStyle w:val="Normal"/>
         <w:rPr>
           <w:rFonts w:ascii="Arimo" w:hAnsi="Arimo"/>
           <w:sz w:val="22"/>
           <w:szCs w:val="22"/>
         </w:rPr>
       </w:pPr>
-    </w:p>
-    <w:p>
-      <w:pPr>
+      <w:r>
+        <w:rPr>
+          <w:rFonts w:ascii="Arimo" w:hAnsi="Arimo"/>
+          <w:sz w:val="22"/>
+          <w:szCs w:val="22"/>
+        </w:rPr>
+      </w:r>
+    </w:p>
+    <w:p>
+      <w:pPr>
+        <w:pStyle w:val="Normal"/>
         <w:numPr>
           <w:ilvl w:val="0"/>
           <w:numId w:val="1"/>
         </w:numPr>
         <w:rPr>
           <w:rFonts w:ascii="Arimo" w:hAnsi="Arimo"/>
+          <w:b/>
           <w:b/>
           <w:bCs/>
           <w:sz w:val="22"/>
@@ -61,6 +73,7 @@
     </w:p>
     <w:p>
       <w:pPr>
+        <w:pStyle w:val="Normal"/>
         <w:numPr>
           <w:ilvl w:val="1"/>
           <w:numId w:val="1"/>
@@ -82,21 +95,31 @@
     </w:p>
     <w:p>
       <w:pPr>
-        <w:rPr>
-          <w:rFonts w:ascii="Arimo" w:hAnsi="Arimo"/>
-          <w:sz w:val="20"/>
-          <w:szCs w:val="20"/>
-        </w:rPr>
-      </w:pPr>
-    </w:p>
-    <w:p>
-      <w:pPr>
+        <w:pStyle w:val="Normal"/>
+        <w:rPr>
+          <w:rFonts w:ascii="Arimo" w:hAnsi="Arimo"/>
+          <w:sz w:val="20"/>
+          <w:szCs w:val="20"/>
+        </w:rPr>
+      </w:pPr>
+      <w:r>
+        <w:rPr>
+          <w:rFonts w:ascii="Arimo" w:hAnsi="Arimo"/>
+          <w:sz w:val="20"/>
+          <w:szCs w:val="20"/>
+        </w:rPr>
+      </w:r>
+    </w:p>
+    <w:p>
+      <w:pPr>
+        <w:pStyle w:val="Normal"/>
         <w:numPr>
           <w:ilvl w:val="0"/>
           <w:numId w:val="1"/>
         </w:numPr>
         <w:rPr>
           <w:rFonts w:ascii="Arimo" w:hAnsi="Arimo"/>
+          <w:b/>
           <w:b/>
           <w:bCs/>
           <w:sz w:val="22"/>
@@ -116,6 +139,7 @@
     </w:p>
     <w:p>
       <w:pPr>
+        <w:pStyle w:val="Normal"/>
         <w:numPr>
           <w:ilvl w:val="1"/>
           <w:numId w:val="1"/>
@@ -137,6 +161,7 @@
     </w:p>
     <w:p>
       <w:pPr>
+        <w:pStyle w:val="Normal"/>
         <w:numPr>
           <w:ilvl w:val="1"/>
           <w:numId w:val="1"/>
@@ -153,11 +178,20 @@
           <w:sz w:val="20"/>
           <w:szCs w:val="20"/>
         </w:rPr>
-        <w:t>Program must be able to validate input date</w:t>
-      </w:r>
-    </w:p>
-    <w:p>
-      <w:pPr>
+        <w:t>Program must be able to validate input dat</w:t>
+      </w:r>
+      <w:r>
+        <w:rPr>
+          <w:rFonts w:ascii="Arimo" w:hAnsi="Arimo"/>
+          <w:sz w:val="20"/>
+          <w:szCs w:val="20"/>
+        </w:rPr>
+        <w:t>a</w:t>
+      </w:r>
+    </w:p>
+    <w:p>
+      <w:pPr>
+        <w:pStyle w:val="Normal"/>
         <w:numPr>
           <w:ilvl w:val="1"/>
           <w:numId w:val="1"/>
@@ -179,6 +213,7 @@
     </w:p>
     <w:p>
       <w:pPr>
+        <w:pStyle w:val="Normal"/>
         <w:numPr>
           <w:ilvl w:val="1"/>
           <w:numId w:val="1"/>
@@ -200,6 +235,7 @@
     </w:p>
     <w:p>
       <w:pPr>
+        <w:pStyle w:val="Normal"/>
         <w:numPr>
           <w:ilvl w:val="1"/>
           <w:numId w:val="1"/>
@@ -221,6 +257,7 @@
     </w:p>
     <w:p>
       <w:pPr>
+        <w:pStyle w:val="Normal"/>
         <w:numPr>
           <w:ilvl w:val="1"/>
           <w:numId w:val="1"/>
@@ -242,6 +279,7 @@
     </w:p>
     <w:p>
       <w:pPr>
+        <w:pStyle w:val="Normal"/>
         <w:numPr>
           <w:ilvl w:val="1"/>
           <w:numId w:val="1"/>
@@ -263,6 +301,7 @@
     </w:p>
     <w:p>
       <w:pPr>
+        <w:pStyle w:val="Normal"/>
         <w:numPr>
           <w:ilvl w:val="1"/>
           <w:numId w:val="1"/>
@@ -284,6 +323,7 @@
     </w:p>
     <w:p>
       <w:pPr>
+        <w:pStyle w:val="Normal"/>
         <w:numPr>
           <w:ilvl w:val="1"/>
           <w:numId w:val="1"/>
@@ -305,6 +345,7 @@
     </w:p>
     <w:p>
       <w:pPr>
+        <w:pStyle w:val="Normal"/>
         <w:numPr>
           <w:ilvl w:val="1"/>
           <w:numId w:val="1"/>
@@ -326,22 +367,32 @@
     </w:p>
     <w:p>
       <w:pPr>
-        <w:ind w:left="1080"/>
-        <w:rPr>
-          <w:rFonts w:ascii="Arimo" w:hAnsi="Arimo"/>
-          <w:sz w:val="20"/>
-          <w:szCs w:val="20"/>
-        </w:rPr>
-      </w:pPr>
-    </w:p>
-    <w:p>
-      <w:pPr>
+        <w:pStyle w:val="Normal"/>
+        <w:ind w:left="1080" w:hanging="0"/>
+        <w:rPr>
+          <w:rFonts w:ascii="Arimo" w:hAnsi="Arimo"/>
+          <w:sz w:val="20"/>
+          <w:szCs w:val="20"/>
+        </w:rPr>
+      </w:pPr>
+      <w:r>
+        <w:rPr>
+          <w:rFonts w:ascii="Arimo" w:hAnsi="Arimo"/>
+          <w:sz w:val="20"/>
+          <w:szCs w:val="20"/>
+        </w:rPr>
+      </w:r>
+    </w:p>
+    <w:p>
+      <w:pPr>
+        <w:pStyle w:val="Normal"/>
         <w:numPr>
           <w:ilvl w:val="0"/>
           <w:numId w:val="1"/>
         </w:numPr>
         <w:rPr>
           <w:rFonts w:ascii="Arimo" w:hAnsi="Arimo"/>
+          <w:b/>
           <w:b/>
           <w:bCs/>
           <w:sz w:val="22"/>
@@ -361,6 +412,7 @@
     </w:p>
     <w:p>
       <w:pPr>
+        <w:pStyle w:val="Normal"/>
         <w:numPr>
           <w:ilvl w:val="1"/>
           <w:numId w:val="1"/>
@@ -382,6 +434,7 @@
     </w:p>
     <w:p>
       <w:pPr>
+        <w:pStyle w:val="Normal"/>
         <w:numPr>
           <w:ilvl w:val="2"/>
           <w:numId w:val="1"/>
@@ -403,6 +456,7 @@
     </w:p>
     <w:p>
       <w:pPr>
+        <w:pStyle w:val="Normal"/>
         <w:numPr>
           <w:ilvl w:val="2"/>
           <w:numId w:val="1"/>
@@ -424,6 +478,7 @@
     </w:p>
     <w:p>
       <w:pPr>
+        <w:pStyle w:val="Normal"/>
         <w:numPr>
           <w:ilvl w:val="2"/>
           <w:numId w:val="1"/>
@@ -445,22 +500,32 @@
     </w:p>
     <w:p>
       <w:pPr>
-        <w:ind w:left="1440"/>
-        <w:rPr>
-          <w:rFonts w:ascii="Arimo" w:hAnsi="Arimo"/>
-          <w:sz w:val="20"/>
-          <w:szCs w:val="20"/>
-        </w:rPr>
-      </w:pPr>
-    </w:p>
-    <w:p>
-      <w:pPr>
+        <w:pStyle w:val="Normal"/>
+        <w:ind w:left="1440" w:hanging="0"/>
+        <w:rPr>
+          <w:rFonts w:ascii="Arimo" w:hAnsi="Arimo"/>
+          <w:sz w:val="20"/>
+          <w:szCs w:val="20"/>
+        </w:rPr>
+      </w:pPr>
+      <w:r>
+        <w:rPr>
+          <w:rFonts w:ascii="Arimo" w:hAnsi="Arimo"/>
+          <w:sz w:val="20"/>
+          <w:szCs w:val="20"/>
+        </w:rPr>
+      </w:r>
+    </w:p>
+    <w:p>
+      <w:pPr>
+        <w:pStyle w:val="Normal"/>
         <w:numPr>
           <w:ilvl w:val="0"/>
           <w:numId w:val="1"/>
         </w:numPr>
         <w:rPr>
           <w:rFonts w:ascii="Arimo" w:hAnsi="Arimo"/>
+          <w:b/>
           <w:b/>
           <w:bCs/>
           <w:sz w:val="22"/>
@@ -480,6 +545,7 @@
     </w:p>
     <w:p>
       <w:pPr>
+        <w:pStyle w:val="Normal"/>
         <w:numPr>
           <w:ilvl w:val="1"/>
           <w:numId w:val="1"/>
@@ -501,6 +567,7 @@
     </w:p>
     <w:p>
       <w:pPr>
+        <w:pStyle w:val="Normal"/>
         <w:numPr>
           <w:ilvl w:val="2"/>
           <w:numId w:val="1"/>
@@ -522,16 +589,25 @@
     </w:p>
     <w:p>
       <w:pPr>
-        <w:ind w:left="1440"/>
-        <w:rPr>
-          <w:rFonts w:ascii="Arimo" w:hAnsi="Arimo"/>
-          <w:sz w:val="20"/>
-          <w:szCs w:val="20"/>
-        </w:rPr>
-      </w:pPr>
-    </w:p>
-    <w:p>
-      <w:pPr>
+        <w:pStyle w:val="Normal"/>
+        <w:ind w:left="1440" w:hanging="0"/>
+        <w:rPr>
+          <w:rFonts w:ascii="Arimo" w:hAnsi="Arimo"/>
+          <w:sz w:val="20"/>
+          <w:szCs w:val="20"/>
+        </w:rPr>
+      </w:pPr>
+      <w:r>
+        <w:rPr>
+          <w:rFonts w:ascii="Arimo" w:hAnsi="Arimo"/>
+          <w:sz w:val="20"/>
+          <w:szCs w:val="20"/>
+        </w:rPr>
+      </w:r>
+    </w:p>
+    <w:p>
+      <w:pPr>
+        <w:pStyle w:val="Normal"/>
         <w:numPr>
           <w:ilvl w:val="1"/>
           <w:numId w:val="1"/>
@@ -553,6 +629,7 @@
     </w:p>
     <w:p>
       <w:pPr>
+        <w:pStyle w:val="Normal"/>
         <w:numPr>
           <w:ilvl w:val="2"/>
           <w:numId w:val="1"/>
@@ -574,16 +651,25 @@
     </w:p>
     <w:p>
       <w:pPr>
-        <w:ind w:left="1440"/>
-        <w:rPr>
-          <w:rFonts w:ascii="Arimo" w:hAnsi="Arimo"/>
-          <w:sz w:val="20"/>
-          <w:szCs w:val="20"/>
-        </w:rPr>
-      </w:pPr>
-    </w:p>
-    <w:p>
-      <w:pPr>
+        <w:pStyle w:val="Normal"/>
+        <w:ind w:left="1440" w:hanging="0"/>
+        <w:rPr>
+          <w:rFonts w:ascii="Arimo" w:hAnsi="Arimo"/>
+          <w:sz w:val="20"/>
+          <w:szCs w:val="20"/>
+        </w:rPr>
+      </w:pPr>
+      <w:r>
+        <w:rPr>
+          <w:rFonts w:ascii="Arimo" w:hAnsi="Arimo"/>
+          <w:sz w:val="20"/>
+          <w:szCs w:val="20"/>
+        </w:rPr>
+      </w:r>
+    </w:p>
+    <w:p>
+      <w:pPr>
+        <w:pStyle w:val="Normal"/>
         <w:numPr>
           <w:ilvl w:val="1"/>
           <w:numId w:val="1"/>
@@ -605,6 +691,7 @@
     </w:p>
     <w:p>
       <w:pPr>
+        <w:pStyle w:val="Normal"/>
         <w:numPr>
           <w:ilvl w:val="2"/>
           <w:numId w:val="1"/>
@@ -612,8 +699,9 @@
         <w:rPr>
           <w:rStyle w:val="Quotation"/>
           <w:rFonts w:ascii="Arimo" w:hAnsi="Arimo"/>
-          <w:i w:val="0"/>
-          <w:iCs w:val="0"/>
+          <w:i w:val="false"/>
+          <w:i w:val="false"/>
+          <w:iCs w:val="false"/>
           <w:sz w:val="20"/>
           <w:szCs w:val="20"/>
         </w:rPr>
@@ -630,8 +718,8 @@
         <w:rPr>
           <w:rStyle w:val="Quotation"/>
           <w:rFonts w:ascii="Arimo" w:hAnsi="Arimo"/>
-          <w:i w:val="0"/>
-          <w:iCs w:val="0"/>
+          <w:i w:val="false"/>
+          <w:iCs w:val="false"/>
           <w:sz w:val="20"/>
           <w:szCs w:val="20"/>
         </w:rPr>
@@ -640,16 +728,25 @@
     </w:p>
     <w:p>
       <w:pPr>
-        <w:ind w:left="1440"/>
-        <w:rPr>
-          <w:rFonts w:ascii="Arimo" w:hAnsi="Arimo"/>
-          <w:sz w:val="20"/>
-          <w:szCs w:val="20"/>
-        </w:rPr>
-      </w:pPr>
-    </w:p>
-    <w:p>
-      <w:pPr>
+        <w:pStyle w:val="Normal"/>
+        <w:ind w:left="1440" w:hanging="0"/>
+        <w:rPr>
+          <w:rFonts w:ascii="Arimo" w:hAnsi="Arimo"/>
+          <w:sz w:val="20"/>
+          <w:szCs w:val="20"/>
+        </w:rPr>
+      </w:pPr>
+      <w:r>
+        <w:rPr>
+          <w:rFonts w:ascii="Arimo" w:hAnsi="Arimo"/>
+          <w:sz w:val="20"/>
+          <w:szCs w:val="20"/>
+        </w:rPr>
+      </w:r>
+    </w:p>
+    <w:p>
+      <w:pPr>
+        <w:pStyle w:val="Normal"/>
         <w:numPr>
           <w:ilvl w:val="1"/>
           <w:numId w:val="1"/>
@@ -725,6 +822,7 @@
     </w:p>
     <w:p>
       <w:pPr>
+        <w:pStyle w:val="Normal"/>
         <w:numPr>
           <w:ilvl w:val="2"/>
           <w:numId w:val="1"/>
@@ -746,16 +844,25 @@
     </w:p>
     <w:p>
       <w:pPr>
-        <w:ind w:left="1440"/>
-        <w:rPr>
-          <w:rFonts w:ascii="Arimo" w:hAnsi="Arimo"/>
-          <w:sz w:val="20"/>
-          <w:szCs w:val="20"/>
-        </w:rPr>
-      </w:pPr>
-    </w:p>
-    <w:p>
-      <w:pPr>
+        <w:pStyle w:val="Normal"/>
+        <w:ind w:left="1440" w:hanging="0"/>
+        <w:rPr>
+          <w:rFonts w:ascii="Arimo" w:hAnsi="Arimo"/>
+          <w:sz w:val="20"/>
+          <w:szCs w:val="20"/>
+        </w:rPr>
+      </w:pPr>
+      <w:r>
+        <w:rPr>
+          <w:rFonts w:ascii="Arimo" w:hAnsi="Arimo"/>
+          <w:sz w:val="20"/>
+          <w:szCs w:val="20"/>
+        </w:rPr>
+      </w:r>
+    </w:p>
+    <w:p>
+      <w:pPr>
+        <w:pStyle w:val="Normal"/>
         <w:numPr>
           <w:ilvl w:val="1"/>
           <w:numId w:val="1"/>
@@ -776,162 +883,21 @@
       </w:r>
     </w:p>
     <w:sectPr>
+      <w:type w:val="nextPage"/>
       <w:pgSz w:w="12240" w:h="15840"/>
-      <w:pgMar w:top="1134" w:right="1134" w:bottom="1134" w:left="1134" w:header="0" w:footer="0" w:gutter="0"/>
-      <w:cols w:space="720"/>
-      <w:formProt w:val="0"/>
-      <w:docGrid w:linePitch="100"/>
+      <w:pgMar w:left="1134" w:right="1134" w:header="0" w:top="1134" w:footer="0" w:bottom="1134" w:gutter="0"/>
+      <w:pgNumType w:fmt="decimal"/>
+      <w:formProt w:val="false"/>
+      <w:textDirection w:val="lrTb"/>
+      <w:docGrid w:type="default" w:linePitch="100" w:charSpace="0"/>
     </w:sectPr>
   </w:body>
 </w:document>
 </file>
 
 <file path=word/numbering.xml><?xml version="1.0" encoding="utf-8"?>
-<w:numbering xmlns:wpc="http://schemas.microsoft.com/office/word/2010/wordprocessingCanvas" xmlns:cx="http://schemas.microsoft.com/office/drawing/2014/chartex" xmlns:cx1="http://schemas.microsoft.com/office/drawing/2015/9/8/chartex" xmlns:cx2="http://schemas.microsoft.com/office/drawing/2015/10/21/chartex" xmlns:cx3="http://schemas.microsoft.com/office/drawing/2016/5/9/chartex" xmlns:cx4="http://schemas.microsoft.com/office/drawing/2016/5/10/chartex" xmlns:cx5="http://schemas.microsoft.com/office/drawing/2016/5/11/chartex" xmlns:cx6="http://schemas.microsoft.com/office/drawing/2016/5/12/chartex" xmlns:cx7="http://schemas.microsoft.com/office/drawing/2016/5/13/chartex" xmlns:cx8="http://schemas.microsoft.com/office/drawing/2016/5/14/chartex" xmlns:mc="http://schemas.openxmlformats.org/markup-compatibility/2006" xmlns:aink="http://schemas.microsoft.com/office/drawing/2016/ink" xmlns:am3d="http://schemas.microsoft.com/office/drawing/2017/model3d" xmlns:o="urn:schemas-microsoft-com:office:office" xmlns:r="http://schemas.openxmlformats.org/officeDocument/2006/relationships" xmlns:m="http://schemas.openxmlformats.org/officeDocument/2006/math" xmlns:v="urn:schemas-microsoft-com:vml" xmlns:wp14="http://schemas.microsoft.com/office/word/2010/wordprocessingDrawing" xmlns:wp="http://schemas.openxmlformats.org/drawingml/2006/wordprocessingDrawing" xmlns:w10="urn:schemas-microsoft-com:office:word" xmlns:w="http://schemas.openxmlformats.org/wordprocessingml/2006/main" xmlns:w14="http://schemas.microsoft.com/office/word/2010/wordml" xmlns:w15="http://schemas.microsoft.com/office/word/2012/wordml" xmlns:w16cex="http://schemas.microsoft.com/office/word/2018/wordml/cex" xmlns:w16cid="http://schemas.microsoft.com/office/word/2016/wordml/cid" xmlns:w16="http://schemas.microsoft.com/office/word/2018/wordml" xmlns:w16se="http://schemas.microsoft.com/office/word/2015/wordml/symex" xmlns:wpg="http://schemas.microsoft.com/office/word/2010/wordprocessingGroup" xmlns:wpi="http://schemas.microsoft.com/office/word/2010/wordprocessingInk" xmlns:wne="http://schemas.microsoft.com/office/word/2006/wordml" xmlns:wps="http://schemas.microsoft.com/office/word/2010/wordprocessingShape" mc:Ignorable="w14 w15 w16se w16cid w16 w16cex wp14">
-  <w:abstractNum w:abstractNumId="0" w15:restartNumberingAfterBreak="0">
-    <w:nsid w:val="0CE024AB"/>
-    <w:multiLevelType w:val="multilevel"/>
-    <w:tmpl w:val="CAF6C518"/>
-    <w:lvl w:ilvl="0">
-      <w:start w:val="1"/>
-      <w:numFmt w:val="bullet"/>
-      <w:lvlText w:val=""/>
-      <w:lvlJc w:val="left"/>
-      <w:pPr>
-        <w:tabs>
-          <w:tab w:val="num" w:pos="720"/>
-        </w:tabs>
-        <w:ind w:left="720" w:hanging="360"/>
-      </w:pPr>
-      <w:rPr>
-        <w:rFonts w:ascii="Symbol" w:hAnsi="Symbol" w:cs="Symbol" w:hint="default"/>
-      </w:rPr>
-    </w:lvl>
-    <w:lvl w:ilvl="1">
-      <w:start w:val="1"/>
-      <w:numFmt w:val="bullet"/>
-      <w:lvlText w:val="◦"/>
-      <w:lvlJc w:val="left"/>
-      <w:pPr>
-        <w:tabs>
-          <w:tab w:val="num" w:pos="1080"/>
-        </w:tabs>
-        <w:ind w:left="1080" w:hanging="360"/>
-      </w:pPr>
-      <w:rPr>
-        <w:rFonts w:ascii="OpenSymbol" w:hAnsi="OpenSymbol" w:cs="OpenSymbol" w:hint="default"/>
-      </w:rPr>
-    </w:lvl>
-    <w:lvl w:ilvl="2">
-      <w:start w:val="1"/>
-      <w:numFmt w:val="bullet"/>
-      <w:lvlText w:val="▪"/>
-      <w:lvlJc w:val="left"/>
-      <w:pPr>
-        <w:tabs>
-          <w:tab w:val="num" w:pos="1440"/>
-        </w:tabs>
-        <w:ind w:left="1440" w:hanging="360"/>
-      </w:pPr>
-      <w:rPr>
-        <w:rFonts w:ascii="OpenSymbol" w:hAnsi="OpenSymbol" w:cs="OpenSymbol" w:hint="default"/>
-      </w:rPr>
-    </w:lvl>
-    <w:lvl w:ilvl="3">
-      <w:start w:val="1"/>
-      <w:numFmt w:val="bullet"/>
-      <w:lvlText w:val=""/>
-      <w:lvlJc w:val="left"/>
-      <w:pPr>
-        <w:tabs>
-          <w:tab w:val="num" w:pos="1800"/>
-        </w:tabs>
-        <w:ind w:left="1800" w:hanging="360"/>
-      </w:pPr>
-      <w:rPr>
-        <w:rFonts w:ascii="Symbol" w:hAnsi="Symbol" w:cs="Symbol" w:hint="default"/>
-      </w:rPr>
-    </w:lvl>
-    <w:lvl w:ilvl="4">
-      <w:start w:val="1"/>
-      <w:numFmt w:val="bullet"/>
-      <w:lvlText w:val="◦"/>
-      <w:lvlJc w:val="left"/>
-      <w:pPr>
-        <w:tabs>
-          <w:tab w:val="num" w:pos="2160"/>
-        </w:tabs>
-        <w:ind w:left="2160" w:hanging="360"/>
-      </w:pPr>
-      <w:rPr>
-        <w:rFonts w:ascii="OpenSymbol" w:hAnsi="OpenSymbol" w:cs="OpenSymbol" w:hint="default"/>
-      </w:rPr>
-    </w:lvl>
-    <w:lvl w:ilvl="5">
-      <w:start w:val="1"/>
-      <w:numFmt w:val="bullet"/>
-      <w:lvlText w:val="▪"/>
-      <w:lvlJc w:val="left"/>
-      <w:pPr>
-        <w:tabs>
-          <w:tab w:val="num" w:pos="2520"/>
-        </w:tabs>
-        <w:ind w:left="2520" w:hanging="360"/>
-      </w:pPr>
-      <w:rPr>
-        <w:rFonts w:ascii="OpenSymbol" w:hAnsi="OpenSymbol" w:cs="OpenSymbol" w:hint="default"/>
-      </w:rPr>
-    </w:lvl>
-    <w:lvl w:ilvl="6">
-      <w:start w:val="1"/>
-      <w:numFmt w:val="bullet"/>
-      <w:lvlText w:val=""/>
-      <w:lvlJc w:val="left"/>
-      <w:pPr>
-        <w:tabs>
-          <w:tab w:val="num" w:pos="2880"/>
-        </w:tabs>
-        <w:ind w:left="2880" w:hanging="360"/>
-      </w:pPr>
-      <w:rPr>
-        <w:rFonts w:ascii="Symbol" w:hAnsi="Symbol" w:cs="Symbol" w:hint="default"/>
-      </w:rPr>
-    </w:lvl>
-    <w:lvl w:ilvl="7">
-      <w:start w:val="1"/>
-      <w:numFmt w:val="bullet"/>
-      <w:lvlText w:val="◦"/>
-      <w:lvlJc w:val="left"/>
-      <w:pPr>
-        <w:tabs>
-          <w:tab w:val="num" w:pos="3240"/>
-        </w:tabs>
-        <w:ind w:left="3240" w:hanging="360"/>
-      </w:pPr>
-      <w:rPr>
-        <w:rFonts w:ascii="OpenSymbol" w:hAnsi="OpenSymbol" w:cs="OpenSymbol" w:hint="default"/>
-      </w:rPr>
-    </w:lvl>
-    <w:lvl w:ilvl="8">
-      <w:start w:val="1"/>
-      <w:numFmt w:val="bullet"/>
-      <w:lvlText w:val="▪"/>
-      <w:lvlJc w:val="left"/>
-      <w:pPr>
-        <w:tabs>
-          <w:tab w:val="num" w:pos="3600"/>
-        </w:tabs>
-        <w:ind w:left="3600" w:hanging="360"/>
-      </w:pPr>
-      <w:rPr>
-        <w:rFonts w:ascii="OpenSymbol" w:hAnsi="OpenSymbol" w:cs="OpenSymbol" w:hint="default"/>
-      </w:rPr>
-    </w:lvl>
-  </w:abstractNum>
-  <w:abstractNum w:abstractNumId="1" w15:restartNumberingAfterBreak="0">
-    <w:nsid w:val="1CFB0B92"/>
-    <w:multiLevelType w:val="multilevel"/>
-    <w:tmpl w:val="35543E46"/>
+<w:numbering xmlns:w="http://schemas.openxmlformats.org/wordprocessingml/2006/main" xmlns:o="urn:schemas-microsoft-com:office:office" xmlns:r="http://schemas.openxmlformats.org/officeDocument/2006/relationships" xmlns:v="urn:schemas-microsoft-com:vml" xmlns:mc="http://schemas.openxmlformats.org/markup-compatibility/2006" xmlns:w14="http://schemas.microsoft.com/office/word/2010/wordml" mc:Ignorable="w14">
+  <w:abstractNum w:abstractNumId="1">
     <w:lvl w:ilvl="0">
       <w:start w:val="1"/>
       <w:numFmt w:val="bullet"/>
@@ -1068,430 +1034,7 @@
       </w:rPr>
     </w:lvl>
   </w:abstractNum>
-  <w:abstractNum w:abstractNumId="2" w15:restartNumberingAfterBreak="0">
-    <w:nsid w:val="49C302AF"/>
-    <w:multiLevelType w:val="multilevel"/>
-    <w:tmpl w:val="4C9EC280"/>
-    <w:lvl w:ilvl="0">
-      <w:start w:val="1"/>
-      <w:numFmt w:val="bullet"/>
-      <w:lvlText w:val=""/>
-      <w:lvlJc w:val="left"/>
-      <w:pPr>
-        <w:tabs>
-          <w:tab w:val="num" w:pos="720"/>
-        </w:tabs>
-        <w:ind w:left="720" w:hanging="360"/>
-      </w:pPr>
-      <w:rPr>
-        <w:rFonts w:ascii="Symbol" w:hAnsi="Symbol" w:cs="Symbol" w:hint="default"/>
-      </w:rPr>
-    </w:lvl>
-    <w:lvl w:ilvl="1">
-      <w:start w:val="1"/>
-      <w:numFmt w:val="bullet"/>
-      <w:lvlText w:val="◦"/>
-      <w:lvlJc w:val="left"/>
-      <w:pPr>
-        <w:tabs>
-          <w:tab w:val="num" w:pos="1080"/>
-        </w:tabs>
-        <w:ind w:left="1080" w:hanging="360"/>
-      </w:pPr>
-      <w:rPr>
-        <w:rFonts w:ascii="OpenSymbol" w:hAnsi="OpenSymbol" w:cs="OpenSymbol" w:hint="default"/>
-      </w:rPr>
-    </w:lvl>
-    <w:lvl w:ilvl="2">
-      <w:start w:val="1"/>
-      <w:numFmt w:val="bullet"/>
-      <w:lvlText w:val="▪"/>
-      <w:lvlJc w:val="left"/>
-      <w:pPr>
-        <w:tabs>
-          <w:tab w:val="num" w:pos="1440"/>
-        </w:tabs>
-        <w:ind w:left="1440" w:hanging="360"/>
-      </w:pPr>
-      <w:rPr>
-        <w:rFonts w:ascii="OpenSymbol" w:hAnsi="OpenSymbol" w:cs="OpenSymbol" w:hint="default"/>
-      </w:rPr>
-    </w:lvl>
-    <w:lvl w:ilvl="3">
-      <w:start w:val="1"/>
-      <w:numFmt w:val="bullet"/>
-      <w:lvlText w:val=""/>
-      <w:lvlJc w:val="left"/>
-      <w:pPr>
-        <w:tabs>
-          <w:tab w:val="num" w:pos="1800"/>
-        </w:tabs>
-        <w:ind w:left="1800" w:hanging="360"/>
-      </w:pPr>
-      <w:rPr>
-        <w:rFonts w:ascii="Symbol" w:hAnsi="Symbol" w:cs="Symbol" w:hint="default"/>
-      </w:rPr>
-    </w:lvl>
-    <w:lvl w:ilvl="4">
-      <w:start w:val="1"/>
-      <w:numFmt w:val="bullet"/>
-      <w:lvlText w:val="◦"/>
-      <w:lvlJc w:val="left"/>
-      <w:pPr>
-        <w:tabs>
-          <w:tab w:val="num" w:pos="2160"/>
-        </w:tabs>
-        <w:ind w:left="2160" w:hanging="360"/>
-      </w:pPr>
-      <w:rPr>
-        <w:rFonts w:ascii="OpenSymbol" w:hAnsi="OpenSymbol" w:cs="OpenSymbol" w:hint="default"/>
-      </w:rPr>
-    </w:lvl>
-    <w:lvl w:ilvl="5">
-      <w:start w:val="1"/>
-      <w:numFmt w:val="bullet"/>
-      <w:lvlText w:val="▪"/>
-      <w:lvlJc w:val="left"/>
-      <w:pPr>
-        <w:tabs>
-          <w:tab w:val="num" w:pos="2520"/>
-        </w:tabs>
-        <w:ind w:left="2520" w:hanging="360"/>
-      </w:pPr>
-      <w:rPr>
-        <w:rFonts w:ascii="OpenSymbol" w:hAnsi="OpenSymbol" w:cs="OpenSymbol" w:hint="default"/>
-      </w:rPr>
-    </w:lvl>
-    <w:lvl w:ilvl="6">
-      <w:start w:val="1"/>
-      <w:numFmt w:val="bullet"/>
-      <w:lvlText w:val=""/>
-      <w:lvlJc w:val="left"/>
-      <w:pPr>
-        <w:tabs>
-          <w:tab w:val="num" w:pos="2880"/>
-        </w:tabs>
-        <w:ind w:left="2880" w:hanging="360"/>
-      </w:pPr>
-      <w:rPr>
-        <w:rFonts w:ascii="Symbol" w:hAnsi="Symbol" w:cs="Symbol" w:hint="default"/>
-      </w:rPr>
-    </w:lvl>
-    <w:lvl w:ilvl="7">
-      <w:start w:val="1"/>
-      <w:numFmt w:val="bullet"/>
-      <w:lvlText w:val="◦"/>
-      <w:lvlJc w:val="left"/>
-      <w:pPr>
-        <w:tabs>
-          <w:tab w:val="num" w:pos="3240"/>
-        </w:tabs>
-        <w:ind w:left="3240" w:hanging="360"/>
-      </w:pPr>
-      <w:rPr>
-        <w:rFonts w:ascii="OpenSymbol" w:hAnsi="OpenSymbol" w:cs="OpenSymbol" w:hint="default"/>
-      </w:rPr>
-    </w:lvl>
-    <w:lvl w:ilvl="8">
-      <w:start w:val="1"/>
-      <w:numFmt w:val="bullet"/>
-      <w:lvlText w:val="▪"/>
-      <w:lvlJc w:val="left"/>
-      <w:pPr>
-        <w:tabs>
-          <w:tab w:val="num" w:pos="3600"/>
-        </w:tabs>
-        <w:ind w:left="3600" w:hanging="360"/>
-      </w:pPr>
-      <w:rPr>
-        <w:rFonts w:ascii="OpenSymbol" w:hAnsi="OpenSymbol" w:cs="OpenSymbol" w:hint="default"/>
-      </w:rPr>
-    </w:lvl>
-  </w:abstractNum>
-  <w:abstractNum w:abstractNumId="3" w15:restartNumberingAfterBreak="0">
-    <w:nsid w:val="56274E84"/>
-    <w:multiLevelType w:val="multilevel"/>
-    <w:tmpl w:val="AFC80586"/>
-    <w:lvl w:ilvl="0">
-      <w:start w:val="1"/>
-      <w:numFmt w:val="bullet"/>
-      <w:lvlText w:val=""/>
-      <w:lvlJc w:val="left"/>
-      <w:pPr>
-        <w:tabs>
-          <w:tab w:val="num" w:pos="720"/>
-        </w:tabs>
-        <w:ind w:left="720" w:hanging="360"/>
-      </w:pPr>
-      <w:rPr>
-        <w:rFonts w:ascii="Symbol" w:hAnsi="Symbol" w:cs="Symbol" w:hint="default"/>
-      </w:rPr>
-    </w:lvl>
-    <w:lvl w:ilvl="1">
-      <w:start w:val="1"/>
-      <w:numFmt w:val="bullet"/>
-      <w:lvlText w:val=""/>
-      <w:lvlJc w:val="left"/>
-      <w:pPr>
-        <w:tabs>
-          <w:tab w:val="num" w:pos="1080"/>
-        </w:tabs>
-        <w:ind w:left="1080" w:hanging="360"/>
-      </w:pPr>
-      <w:rPr>
-        <w:rFonts w:ascii="Symbol" w:hAnsi="Symbol" w:cs="Symbol" w:hint="default"/>
-      </w:rPr>
-    </w:lvl>
-    <w:lvl w:ilvl="2">
-      <w:start w:val="1"/>
-      <w:numFmt w:val="bullet"/>
-      <w:lvlText w:val=""/>
-      <w:lvlJc w:val="left"/>
-      <w:pPr>
-        <w:tabs>
-          <w:tab w:val="num" w:pos="1440"/>
-        </w:tabs>
-        <w:ind w:left="1440" w:hanging="360"/>
-      </w:pPr>
-      <w:rPr>
-        <w:rFonts w:ascii="Symbol" w:hAnsi="Symbol" w:cs="Symbol" w:hint="default"/>
-      </w:rPr>
-    </w:lvl>
-    <w:lvl w:ilvl="3">
-      <w:start w:val="1"/>
-      <w:numFmt w:val="bullet"/>
-      <w:lvlText w:val=""/>
-      <w:lvlJc w:val="left"/>
-      <w:pPr>
-        <w:tabs>
-          <w:tab w:val="num" w:pos="1800"/>
-        </w:tabs>
-        <w:ind w:left="1800" w:hanging="360"/>
-      </w:pPr>
-      <w:rPr>
-        <w:rFonts w:ascii="Symbol" w:hAnsi="Symbol" w:cs="Symbol" w:hint="default"/>
-      </w:rPr>
-    </w:lvl>
-    <w:lvl w:ilvl="4">
-      <w:start w:val="1"/>
-      <w:numFmt w:val="bullet"/>
-      <w:lvlText w:val=""/>
-      <w:lvlJc w:val="left"/>
-      <w:pPr>
-        <w:tabs>
-          <w:tab w:val="num" w:pos="2160"/>
-        </w:tabs>
-        <w:ind w:left="2160" w:hanging="360"/>
-      </w:pPr>
-      <w:rPr>
-        <w:rFonts w:ascii="Symbol" w:hAnsi="Symbol" w:cs="Symbol" w:hint="default"/>
-      </w:rPr>
-    </w:lvl>
-    <w:lvl w:ilvl="5">
-      <w:start w:val="1"/>
-      <w:numFmt w:val="bullet"/>
-      <w:lvlText w:val=""/>
-      <w:lvlJc w:val="left"/>
-      <w:pPr>
-        <w:tabs>
-          <w:tab w:val="num" w:pos="2520"/>
-        </w:tabs>
-        <w:ind w:left="2520" w:hanging="360"/>
-      </w:pPr>
-      <w:rPr>
-        <w:rFonts w:ascii="Symbol" w:hAnsi="Symbol" w:cs="Symbol" w:hint="default"/>
-      </w:rPr>
-    </w:lvl>
-    <w:lvl w:ilvl="6">
-      <w:start w:val="1"/>
-      <w:numFmt w:val="bullet"/>
-      <w:lvlText w:val=""/>
-      <w:lvlJc w:val="left"/>
-      <w:pPr>
-        <w:tabs>
-          <w:tab w:val="num" w:pos="2880"/>
-        </w:tabs>
-        <w:ind w:left="2880" w:hanging="360"/>
-      </w:pPr>
-      <w:rPr>
-        <w:rFonts w:ascii="Symbol" w:hAnsi="Symbol" w:cs="Symbol" w:hint="default"/>
-      </w:rPr>
-    </w:lvl>
-    <w:lvl w:ilvl="7">
-      <w:start w:val="1"/>
-      <w:numFmt w:val="bullet"/>
-      <w:lvlText w:val=""/>
-      <w:lvlJc w:val="left"/>
-      <w:pPr>
-        <w:tabs>
-          <w:tab w:val="num" w:pos="3240"/>
-        </w:tabs>
-        <w:ind w:left="3240" w:hanging="360"/>
-      </w:pPr>
-      <w:rPr>
-        <w:rFonts w:ascii="Symbol" w:hAnsi="Symbol" w:cs="Symbol" w:hint="default"/>
-      </w:rPr>
-    </w:lvl>
-    <w:lvl w:ilvl="8">
-      <w:start w:val="1"/>
-      <w:numFmt w:val="bullet"/>
-      <w:lvlText w:val=""/>
-      <w:lvlJc w:val="left"/>
-      <w:pPr>
-        <w:tabs>
-          <w:tab w:val="num" w:pos="3600"/>
-        </w:tabs>
-        <w:ind w:left="3600" w:hanging="360"/>
-      </w:pPr>
-      <w:rPr>
-        <w:rFonts w:ascii="Symbol" w:hAnsi="Symbol" w:cs="Symbol" w:hint="default"/>
-      </w:rPr>
-    </w:lvl>
-  </w:abstractNum>
-  <w:abstractNum w:abstractNumId="4" w15:restartNumberingAfterBreak="0">
-    <w:nsid w:val="5C7E1E0E"/>
-    <w:multiLevelType w:val="multilevel"/>
-    <w:tmpl w:val="68B2048E"/>
-    <w:lvl w:ilvl="0">
-      <w:start w:val="1"/>
-      <w:numFmt w:val="bullet"/>
-      <w:lvlText w:val=""/>
-      <w:lvlJc w:val="left"/>
-      <w:pPr>
-        <w:tabs>
-          <w:tab w:val="num" w:pos="720"/>
-        </w:tabs>
-        <w:ind w:left="720" w:hanging="360"/>
-      </w:pPr>
-      <w:rPr>
-        <w:rFonts w:ascii="Symbol" w:hAnsi="Symbol" w:cs="Symbol" w:hint="default"/>
-      </w:rPr>
-    </w:lvl>
-    <w:lvl w:ilvl="1">
-      <w:start w:val="1"/>
-      <w:numFmt w:val="bullet"/>
-      <w:lvlText w:val="◦"/>
-      <w:lvlJc w:val="left"/>
-      <w:pPr>
-        <w:tabs>
-          <w:tab w:val="num" w:pos="1080"/>
-        </w:tabs>
-        <w:ind w:left="1080" w:hanging="360"/>
-      </w:pPr>
-      <w:rPr>
-        <w:rFonts w:ascii="OpenSymbol" w:hAnsi="OpenSymbol" w:cs="OpenSymbol" w:hint="default"/>
-      </w:rPr>
-    </w:lvl>
-    <w:lvl w:ilvl="2">
-      <w:start w:val="1"/>
-      <w:numFmt w:val="bullet"/>
-      <w:lvlText w:val="▪"/>
-      <w:lvlJc w:val="left"/>
-      <w:pPr>
-        <w:tabs>
-          <w:tab w:val="num" w:pos="1440"/>
-        </w:tabs>
-        <w:ind w:left="1440" w:hanging="360"/>
-      </w:pPr>
-      <w:rPr>
-        <w:rFonts w:ascii="OpenSymbol" w:hAnsi="OpenSymbol" w:cs="OpenSymbol" w:hint="default"/>
-      </w:rPr>
-    </w:lvl>
-    <w:lvl w:ilvl="3">
-      <w:start w:val="1"/>
-      <w:numFmt w:val="bullet"/>
-      <w:lvlText w:val=""/>
-      <w:lvlJc w:val="left"/>
-      <w:pPr>
-        <w:tabs>
-          <w:tab w:val="num" w:pos="1800"/>
-        </w:tabs>
-        <w:ind w:left="1800" w:hanging="360"/>
-      </w:pPr>
-      <w:rPr>
-        <w:rFonts w:ascii="Symbol" w:hAnsi="Symbol" w:cs="Symbol" w:hint="default"/>
-      </w:rPr>
-    </w:lvl>
-    <w:lvl w:ilvl="4">
-      <w:start w:val="1"/>
-      <w:numFmt w:val="bullet"/>
-      <w:lvlText w:val="◦"/>
-      <w:lvlJc w:val="left"/>
-      <w:pPr>
-        <w:tabs>
-          <w:tab w:val="num" w:pos="2160"/>
-        </w:tabs>
-        <w:ind w:left="2160" w:hanging="360"/>
-      </w:pPr>
-      <w:rPr>
-        <w:rFonts w:ascii="OpenSymbol" w:hAnsi="OpenSymbol" w:cs="OpenSymbol" w:hint="default"/>
-      </w:rPr>
-    </w:lvl>
-    <w:lvl w:ilvl="5">
-      <w:start w:val="1"/>
-      <w:numFmt w:val="bullet"/>
-      <w:lvlText w:val="▪"/>
-      <w:lvlJc w:val="left"/>
-      <w:pPr>
-        <w:tabs>
-          <w:tab w:val="num" w:pos="2520"/>
-        </w:tabs>
-        <w:ind w:left="2520" w:hanging="360"/>
-      </w:pPr>
-      <w:rPr>
-        <w:rFonts w:ascii="OpenSymbol" w:hAnsi="OpenSymbol" w:cs="OpenSymbol" w:hint="default"/>
-      </w:rPr>
-    </w:lvl>
-    <w:lvl w:ilvl="6">
-      <w:start w:val="1"/>
-      <w:numFmt w:val="bullet"/>
-      <w:lvlText w:val=""/>
-      <w:lvlJc w:val="left"/>
-      <w:pPr>
-        <w:tabs>
-          <w:tab w:val="num" w:pos="2880"/>
-        </w:tabs>
-        <w:ind w:left="2880" w:hanging="360"/>
-      </w:pPr>
-      <w:rPr>
-        <w:rFonts w:ascii="Symbol" w:hAnsi="Symbol" w:cs="Symbol" w:hint="default"/>
-      </w:rPr>
-    </w:lvl>
-    <w:lvl w:ilvl="7">
-      <w:start w:val="1"/>
-      <w:numFmt w:val="bullet"/>
-      <w:lvlText w:val="◦"/>
-      <w:lvlJc w:val="left"/>
-      <w:pPr>
-        <w:tabs>
-          <w:tab w:val="num" w:pos="3240"/>
-        </w:tabs>
-        <w:ind w:left="3240" w:hanging="360"/>
-      </w:pPr>
-      <w:rPr>
-        <w:rFonts w:ascii="OpenSymbol" w:hAnsi="OpenSymbol" w:cs="OpenSymbol" w:hint="default"/>
-      </w:rPr>
-    </w:lvl>
-    <w:lvl w:ilvl="8">
-      <w:start w:val="1"/>
-      <w:numFmt w:val="bullet"/>
-      <w:lvlText w:val="▪"/>
-      <w:lvlJc w:val="left"/>
-      <w:pPr>
-        <w:tabs>
-          <w:tab w:val="num" w:pos="3600"/>
-        </w:tabs>
-        <w:ind w:left="3600" w:hanging="360"/>
-      </w:pPr>
-      <w:rPr>
-        <w:rFonts w:ascii="OpenSymbol" w:hAnsi="OpenSymbol" w:cs="OpenSymbol" w:hint="default"/>
-      </w:rPr>
-    </w:lvl>
-  </w:abstractNum>
-  <w:abstractNum w:abstractNumId="5" w15:restartNumberingAfterBreak="0">
-    <w:nsid w:val="7F2619AA"/>
-    <w:multiLevelType w:val="multilevel"/>
-    <w:tmpl w:val="8B420C08"/>
+  <w:abstractNum w:abstractNumId="2">
     <w:lvl w:ilvl="0">
       <w:start w:val="1"/>
       <w:numFmt w:val="none"/>
@@ -1502,7 +1045,7 @@
         <w:tabs>
           <w:tab w:val="num" w:pos="0"/>
         </w:tabs>
-        <w:ind w:left="0" w:firstLine="0"/>
+        <w:ind w:left="0" w:hanging="0"/>
       </w:pPr>
     </w:lvl>
     <w:lvl w:ilvl="1">
@@ -1515,7 +1058,7 @@
         <w:tabs>
           <w:tab w:val="num" w:pos="0"/>
         </w:tabs>
-        <w:ind w:left="0" w:firstLine="0"/>
+        <w:ind w:left="0" w:hanging="0"/>
       </w:pPr>
     </w:lvl>
     <w:lvl w:ilvl="2">
@@ -1528,7 +1071,7 @@
         <w:tabs>
           <w:tab w:val="num" w:pos="0"/>
         </w:tabs>
-        <w:ind w:left="0" w:firstLine="0"/>
+        <w:ind w:left="0" w:hanging="0"/>
       </w:pPr>
     </w:lvl>
     <w:lvl w:ilvl="3">
@@ -1541,7 +1084,7 @@
         <w:tabs>
           <w:tab w:val="num" w:pos="0"/>
         </w:tabs>
-        <w:ind w:left="0" w:firstLine="0"/>
+        <w:ind w:left="0" w:hanging="0"/>
       </w:pPr>
     </w:lvl>
     <w:lvl w:ilvl="4">
@@ -1554,7 +1097,7 @@
         <w:tabs>
           <w:tab w:val="num" w:pos="0"/>
         </w:tabs>
-        <w:ind w:left="0" w:firstLine="0"/>
+        <w:ind w:left="0" w:hanging="0"/>
       </w:pPr>
     </w:lvl>
     <w:lvl w:ilvl="5">
@@ -1567,7 +1110,7 @@
         <w:tabs>
           <w:tab w:val="num" w:pos="0"/>
         </w:tabs>
-        <w:ind w:left="0" w:firstLine="0"/>
+        <w:ind w:left="0" w:hanging="0"/>
       </w:pPr>
     </w:lvl>
     <w:lvl w:ilvl="6">
@@ -1580,7 +1123,7 @@
         <w:tabs>
           <w:tab w:val="num" w:pos="0"/>
         </w:tabs>
-        <w:ind w:left="0" w:firstLine="0"/>
+        <w:ind w:left="0" w:hanging="0"/>
       </w:pPr>
     </w:lvl>
     <w:lvl w:ilvl="7">
@@ -1593,7 +1136,7 @@
         <w:tabs>
           <w:tab w:val="num" w:pos="0"/>
         </w:tabs>
-        <w:ind w:left="0" w:firstLine="0"/>
+        <w:ind w:left="0" w:hanging="0"/>
       </w:pPr>
     </w:lvl>
     <w:lvl w:ilvl="8">
@@ -1606,37 +1149,25 @@
         <w:tabs>
           <w:tab w:val="num" w:pos="0"/>
         </w:tabs>
-        <w:ind w:left="0" w:firstLine="0"/>
+        <w:ind w:left="0" w:hanging="0"/>
       </w:pPr>
     </w:lvl>
   </w:abstractNum>
   <w:num w:numId="1">
-    <w:abstractNumId w:val="3"/>
+    <w:abstractNumId w:val="1"/>
   </w:num>
   <w:num w:numId="2">
-    <w:abstractNumId w:val="1"/>
-  </w:num>
-  <w:num w:numId="3">
     <w:abstractNumId w:val="2"/>
-  </w:num>
-  <w:num w:numId="4">
-    <w:abstractNumId w:val="0"/>
-  </w:num>
-  <w:num w:numId="5">
-    <w:abstractNumId w:val="4"/>
-  </w:num>
-  <w:num w:numId="6">
-    <w:abstractNumId w:val="5"/>
   </w:num>
 </w:numbering>
 </file>
 
 <file path=word/styles.xml><?xml version="1.0" encoding="utf-8"?>
-<w:styles xmlns:mc="http://schemas.openxmlformats.org/markup-compatibility/2006" xmlns:r="http://schemas.openxmlformats.org/officeDocument/2006/relationships" xmlns:w="http://schemas.openxmlformats.org/wordprocessingml/2006/main" xmlns:w14="http://schemas.microsoft.com/office/word/2010/wordml" xmlns:w15="http://schemas.microsoft.com/office/word/2012/wordml" xmlns:w16cex="http://schemas.microsoft.com/office/word/2018/wordml/cex" xmlns:w16cid="http://schemas.microsoft.com/office/word/2016/wordml/cid" xmlns:w16="http://schemas.microsoft.com/office/word/2018/wordml" xmlns:w16se="http://schemas.microsoft.com/office/word/2015/wordml/symex" mc:Ignorable="w14 w15 w16se w16cid w16 w16cex">
+<w:styles xmlns:w="http://schemas.openxmlformats.org/wordprocessingml/2006/main" xmlns:w14="http://schemas.microsoft.com/office/word/2010/wordml" xmlns:mc="http://schemas.openxmlformats.org/markup-compatibility/2006" mc:Ignorable="w14">
   <w:docDefaults>
     <w:rPrDefault>
       <w:rPr>
-        <w:rFonts w:ascii="Liberation Serif" w:eastAsia="Noto Serif CJK SC" w:hAnsi="Liberation Serif" w:cs="FreeSans"/>
+        <w:rFonts w:ascii="Liberation Serif" w:hAnsi="Liberation Serif" w:eastAsia="Noto Serif CJK SC" w:cs="FreeSans"/>
         <w:kern w:val="2"/>
         <w:sz w:val="24"/>
         <w:szCs w:val="24"/>
@@ -1645,21 +1176,21 @@
     </w:rPrDefault>
     <w:pPrDefault>
       <w:pPr>
-        <w:suppressAutoHyphens/>
+        <w:suppressAutoHyphens w:val="true"/>
       </w:pPr>
     </w:pPrDefault>
   </w:docDefaults>
   <w:latentStyles w:defLockedState="0" w:defUIPriority="99" w:defSemiHidden="0" w:defUnhideWhenUsed="0" w:defQFormat="0" w:count="376">
     <w:lsdException w:name="Normal" w:uiPriority="0" w:qFormat="1"/>
     <w:lsdException w:name="heading 1" w:uiPriority="9" w:qFormat="1"/>
-    <w:lsdException w:name="heading 2" w:semiHidden="1" w:uiPriority="9" w:unhideWhenUsed="1" w:qFormat="1"/>
-    <w:lsdException w:name="heading 3" w:semiHidden="1" w:uiPriority="9" w:unhideWhenUsed="1" w:qFormat="1"/>
-    <w:lsdException w:name="heading 4" w:semiHidden="1" w:uiPriority="9" w:unhideWhenUsed="1" w:qFormat="1"/>
-    <w:lsdException w:name="heading 5" w:semiHidden="1" w:uiPriority="9" w:unhideWhenUsed="1" w:qFormat="1"/>
-    <w:lsdException w:name="heading 6" w:semiHidden="1" w:uiPriority="9" w:unhideWhenUsed="1" w:qFormat="1"/>
-    <w:lsdException w:name="heading 7" w:semiHidden="1" w:uiPriority="9" w:unhideWhenUsed="1" w:qFormat="1"/>
-    <w:lsdException w:name="heading 8" w:semiHidden="1" w:uiPriority="9" w:unhideWhenUsed="1" w:qFormat="1"/>
-    <w:lsdException w:name="heading 9" w:semiHidden="1" w:uiPriority="9" w:unhideWhenUsed="1" w:qFormat="1"/>
+    <w:lsdException w:name="heading 2" w:uiPriority="9" w:semiHidden="1" w:unhideWhenUsed="1" w:qFormat="1"/>
+    <w:lsdException w:name="heading 3" w:uiPriority="9" w:semiHidden="1" w:unhideWhenUsed="1" w:qFormat="1"/>
+    <w:lsdException w:name="heading 4" w:uiPriority="9" w:semiHidden="1" w:unhideWhenUsed="1" w:qFormat="1"/>
+    <w:lsdException w:name="heading 5" w:uiPriority="9" w:semiHidden="1" w:unhideWhenUsed="1" w:qFormat="1"/>
+    <w:lsdException w:name="heading 6" w:uiPriority="9" w:semiHidden="1" w:unhideWhenUsed="1" w:qFormat="1"/>
+    <w:lsdException w:name="heading 7" w:uiPriority="9" w:semiHidden="1" w:unhideWhenUsed="1" w:qFormat="1"/>
+    <w:lsdException w:name="heading 8" w:uiPriority="9" w:semiHidden="1" w:unhideWhenUsed="1" w:qFormat="1"/>
+    <w:lsdException w:name="heading 9" w:uiPriority="9" w:semiHidden="1" w:unhideWhenUsed="1" w:qFormat="1"/>
     <w:lsdException w:name="index 1" w:semiHidden="1" w:unhideWhenUsed="1"/>
     <w:lsdException w:name="index 2" w:semiHidden="1" w:unhideWhenUsed="1"/>
     <w:lsdException w:name="index 3" w:semiHidden="1" w:unhideWhenUsed="1"/>
@@ -1669,22 +1200,22 @@
     <w:lsdException w:name="index 7" w:semiHidden="1" w:unhideWhenUsed="1"/>
     <w:lsdException w:name="index 8" w:semiHidden="1" w:unhideWhenUsed="1"/>
     <w:lsdException w:name="index 9" w:semiHidden="1" w:unhideWhenUsed="1"/>
-    <w:lsdException w:name="toc 1" w:semiHidden="1" w:uiPriority="39" w:unhideWhenUsed="1"/>
-    <w:lsdException w:name="toc 2" w:semiHidden="1" w:uiPriority="39" w:unhideWhenUsed="1"/>
-    <w:lsdException w:name="toc 3" w:semiHidden="1" w:uiPriority="39" w:unhideWhenUsed="1"/>
-    <w:lsdException w:name="toc 4" w:semiHidden="1" w:uiPriority="39" w:unhideWhenUsed="1"/>
-    <w:lsdException w:name="toc 5" w:semiHidden="1" w:uiPriority="39" w:unhideWhenUsed="1"/>
-    <w:lsdException w:name="toc 6" w:semiHidden="1" w:uiPriority="39" w:unhideWhenUsed="1"/>
-    <w:lsdException w:name="toc 7" w:semiHidden="1" w:uiPriority="39" w:unhideWhenUsed="1"/>
-    <w:lsdException w:name="toc 8" w:semiHidden="1" w:uiPriority="39" w:unhideWhenUsed="1"/>
-    <w:lsdException w:name="toc 9" w:semiHidden="1" w:uiPriority="39" w:unhideWhenUsed="1"/>
+    <w:lsdException w:name="toc 1" w:uiPriority="39" w:semiHidden="1" w:unhideWhenUsed="1"/>
+    <w:lsdException w:name="toc 2" w:uiPriority="39" w:semiHidden="1" w:unhideWhenUsed="1"/>
+    <w:lsdException w:name="toc 3" w:uiPriority="39" w:semiHidden="1" w:unhideWhenUsed="1"/>
+    <w:lsdException w:name="toc 4" w:uiPriority="39" w:semiHidden="1" w:unhideWhenUsed="1"/>
+    <w:lsdException w:name="toc 5" w:uiPriority="39" w:semiHidden="1" w:unhideWhenUsed="1"/>
+    <w:lsdException w:name="toc 6" w:uiPriority="39" w:semiHidden="1" w:unhideWhenUsed="1"/>
+    <w:lsdException w:name="toc 7" w:uiPriority="39" w:semiHidden="1" w:unhideWhenUsed="1"/>
+    <w:lsdException w:name="toc 8" w:uiPriority="39" w:semiHidden="1" w:unhideWhenUsed="1"/>
+    <w:lsdException w:name="toc 9" w:uiPriority="39" w:semiHidden="1" w:unhideWhenUsed="1"/>
     <w:lsdException w:name="Normal Indent" w:semiHidden="1" w:unhideWhenUsed="1"/>
     <w:lsdException w:name="footnote text" w:semiHidden="1" w:unhideWhenUsed="1"/>
     <w:lsdException w:name="annotation text" w:semiHidden="1" w:unhideWhenUsed="1"/>
     <w:lsdException w:name="header" w:semiHidden="1" w:unhideWhenUsed="1"/>
     <w:lsdException w:name="footer" w:semiHidden="1" w:unhideWhenUsed="1"/>
     <w:lsdException w:name="index heading" w:semiHidden="1" w:unhideWhenUsed="1"/>
-    <w:lsdException w:name="caption" w:semiHidden="1" w:uiPriority="35" w:unhideWhenUsed="1" w:qFormat="1"/>
+    <w:lsdException w:name="caption" w:uiPriority="35" w:semiHidden="1" w:unhideWhenUsed="1" w:qFormat="1"/>
     <w:lsdException w:name="table of figures" w:semiHidden="1" w:unhideWhenUsed="1"/>
     <w:lsdException w:name="envelope address" w:semiHidden="1" w:unhideWhenUsed="1"/>
     <w:lsdException w:name="envelope return" w:semiHidden="1" w:unhideWhenUsed="1"/>
@@ -1715,7 +1246,7 @@
     <w:lsdException w:name="Title" w:uiPriority="10" w:qFormat="1"/>
     <w:lsdException w:name="Closing" w:semiHidden="1" w:unhideWhenUsed="1"/>
     <w:lsdException w:name="Signature" w:semiHidden="1" w:unhideWhenUsed="1"/>
-    <w:lsdException w:name="Default Paragraph Font" w:semiHidden="1" w:uiPriority="1" w:unhideWhenUsed="1"/>
+    <w:lsdException w:name="Default Paragraph Font" w:uiPriority="1" w:semiHidden="1" w:unhideWhenUsed="1"/>
     <w:lsdException w:name="Body Text" w:semiHidden="1" w:unhideWhenUsed="1"/>
     <w:lsdException w:name="Body Text Indent" w:semiHidden="1" w:unhideWhenUsed="1"/>
     <w:lsdException w:name="List Continue" w:semiHidden="1" w:unhideWhenUsed="1"/>
@@ -1915,8 +1446,8 @@
     <w:lsdException w:name="Subtle Reference" w:uiPriority="31" w:qFormat="1"/>
     <w:lsdException w:name="Intense Reference" w:uiPriority="32" w:qFormat="1"/>
     <w:lsdException w:name="Book Title" w:uiPriority="33" w:qFormat="1"/>
-    <w:lsdException w:name="Bibliography" w:semiHidden="1" w:uiPriority="37" w:unhideWhenUsed="1"/>
-    <w:lsdException w:name="TOC Heading" w:semiHidden="1" w:uiPriority="39" w:unhideWhenUsed="1" w:qFormat="1"/>
+    <w:lsdException w:name="Bibliography" w:uiPriority="37" w:semiHidden="1" w:unhideWhenUsed="1"/>
+    <w:lsdException w:name="TOC Heading" w:uiPriority="39" w:semiHidden="1" w:unhideWhenUsed="1" w:qFormat="1"/>
     <w:lsdException w:name="Plain Table 1" w:uiPriority="41"/>
     <w:lsdException w:name="Plain Table 2" w:uiPriority="42"/>
     <w:lsdException w:name="Plain Table 3" w:uiPriority="43"/>
@@ -2027,45 +1558,41 @@
     <w:lsdException w:name="Unresolved Mention" w:semiHidden="1" w:unhideWhenUsed="1"/>
     <w:lsdException w:name="Smart Link" w:semiHidden="1" w:unhideWhenUsed="1"/>
   </w:latentStyles>
-  <w:style w:type="paragraph" w:default="1" w:styleId="Normal">
+  <w:style w:type="paragraph" w:styleId="Normal" w:default="1">
     <w:name w:val="Normal"/>
     <w:qFormat/>
+    <w:pPr>
+      <w:widowControl/>
+      <w:suppressAutoHyphens w:val="true"/>
+      <w:bidi w:val="0"/>
+      <w:spacing w:before="0" w:after="0"/>
+      <w:jc w:val="left"/>
+    </w:pPr>
+    <w:rPr>
+      <w:rFonts w:ascii="Liberation Serif" w:hAnsi="Liberation Serif" w:eastAsia="Noto Serif CJK SC" w:cs="FreeSans"/>
+      <w:color w:val="auto"/>
+      <w:kern w:val="2"/>
+      <w:sz w:val="24"/>
+      <w:szCs w:val="24"/>
+      <w:lang w:val="en-US" w:eastAsia="zh-CN" w:bidi="hi-IN"/>
+    </w:rPr>
   </w:style>
-  <w:style w:type="character" w:default="1" w:styleId="DefaultParagraphFont">
+  <w:style w:type="character" w:styleId="DefaultParagraphFont" w:default="1">
     <w:name w:val="Default Paragraph Font"/>
     <w:uiPriority w:val="1"/>
     <w:semiHidden/>
     <w:unhideWhenUsed/>
+    <w:qFormat/>
+    <w:rPr/>
   </w:style>
-  <w:style w:type="table" w:default="1" w:styleId="TableNormal">
-    <w:name w:val="Normal Table"/>
-    <w:uiPriority w:val="99"/>
-    <w:semiHidden/>
-    <w:unhideWhenUsed/>
-    <w:tblPr>
-      <w:tblInd w:w="0" w:type="dxa"/>
-      <w:tblCellMar>
-        <w:top w:w="0" w:type="dxa"/>
-        <w:left w:w="108" w:type="dxa"/>
-        <w:bottom w:w="0" w:type="dxa"/>
-        <w:right w:w="108" w:type="dxa"/>
-      </w:tblCellMar>
-    </w:tblPr>
-  </w:style>
-  <w:style w:type="numbering" w:default="1" w:styleId="NoList">
-    <w:name w:val="No List"/>
-    <w:uiPriority w:val="99"/>
-    <w:semiHidden/>
-    <w:unhideWhenUsed/>
-  </w:style>
-  <w:style w:type="character" w:customStyle="1" w:styleId="Bullets">
+  <w:style w:type="character" w:styleId="Bullets" w:customStyle="1">
     <w:name w:val="Bullets"/>
     <w:qFormat/>
     <w:rPr>
-      <w:rFonts w:ascii="OpenSymbol" w:eastAsia="OpenSymbol" w:hAnsi="OpenSymbol" w:cs="OpenSymbol"/>
+      <w:rFonts w:ascii="OpenSymbol" w:hAnsi="OpenSymbol" w:eastAsia="OpenSymbol" w:cs="OpenSymbol"/>
     </w:rPr>
   </w:style>
-  <w:style w:type="character" w:customStyle="1" w:styleId="Quotation">
+  <w:style w:type="character" w:styleId="Quotation" w:customStyle="1">
     <w:name w:val="Quotation"/>
     <w:qFormat/>
     <w:rPr>
@@ -2073,33 +1600,60 @@
       <w:iCs/>
     </w:rPr>
   </w:style>
-  <w:style w:type="paragraph" w:customStyle="1" w:styleId="Heading">
+  <w:style w:type="paragraph" w:styleId="Heading" w:customStyle="1">
     <w:name w:val="Heading"/>
     <w:basedOn w:val="Normal"/>
-    <w:next w:val="BodyText"/>
+    <w:next w:val="TextBody"/>
     <w:qFormat/>
     <w:pPr>
-      <w:keepNext/>
+      <w:keepNext w:val="true"/>
       <w:spacing w:before="240" w:after="120"/>
     </w:pPr>
     <w:rPr>
-      <w:rFonts w:ascii="Liberation Sans" w:eastAsia="Noto Sans CJK SC" w:hAnsi="Liberation Sans"/>
+      <w:rFonts w:ascii="Liberation Sans" w:hAnsi="Liberation Sans" w:eastAsia="Noto Sans CJK SC"/>
       <w:sz w:val="28"/>
       <w:szCs w:val="28"/>
     </w:rPr>
   </w:style>
-  <w:style w:type="paragraph" w:styleId="BodyText">
+  <w:style w:type="paragraph" w:styleId="TextBody">
     <w:name w:val="Body Text"/>
     <w:basedOn w:val="Normal"/>
     <w:pPr>
-      <w:spacing w:after="140" w:line="276" w:lineRule="auto"/>
+      <w:spacing w:lineRule="auto" w:line="276" w:before="0" w:after="140"/>
     </w:pPr>
+    <w:rPr/>
   </w:style>
   <w:style w:type="paragraph" w:styleId="List">
     <w:name w:val="List"/>
-    <w:basedOn w:val="BodyText"/>
+    <w:basedOn w:val="TextBody"/>
+    <w:pPr/>
+    <w:rPr/>
   </w:style>
   <w:style w:type="paragraph" w:styleId="Caption">
+    <w:name w:val="Caption"/>
+    <w:basedOn w:val="Normal"/>
+    <w:qFormat/>
+    <w:pPr>
+      <w:suppressLineNumbers/>
+      <w:spacing w:before="120" w:after="120"/>
+    </w:pPr>
+    <w:rPr>
+      <w:i/>
+      <w:iCs/>
+      <w:sz w:val="24"/>
+      <w:szCs w:val="24"/>
+    </w:rPr>
+  </w:style>
+  <w:style w:type="paragraph" w:styleId="Index" w:customStyle="1">
+    <w:name w:val="Index"/>
+    <w:basedOn w:val="Normal"/>
+    <w:qFormat/>
+    <w:pPr>
+      <w:suppressLineNumbers/>
+    </w:pPr>
+    <w:rPr/>
+  </w:style>
+  <w:style w:type="paragraph" w:styleId="Caption1">
     <w:name w:val="caption"/>
     <w:basedOn w:val="Normal"/>
     <w:qFormat/>
@@ -2112,13 +1666,26 @@
       <w:iCs/>
     </w:rPr>
   </w:style>
-  <w:style w:type="paragraph" w:customStyle="1" w:styleId="Index">
-    <w:name w:val="Index"/>
-    <w:basedOn w:val="Normal"/>
+  <w:style w:type="numbering" w:styleId="NoList" w:default="1">
+    <w:name w:val="No List"/>
+    <w:uiPriority w:val="99"/>
+    <w:semiHidden/>
+    <w:unhideWhenUsed/>
     <w:qFormat/>
-    <w:pPr>
-      <w:suppressLineNumbers/>
-    </w:pPr>
+  </w:style>
+  <w:style w:type="table" w:default="1" w:styleId="TableNormal">
+    <w:name w:val="Normal Table"/>
+    <w:uiPriority w:val="99"/>
+    <w:semiHidden/>
+    <w:unhideWhenUsed/>
+    <w:tblPr>
+      <w:tblCellMar>
+        <w:top w:w="0" w:type="dxa"/>
+        <w:left w:w="108" w:type="dxa"/>
+        <w:bottom w:w="0" w:type="dxa"/>
+        <w:right w:w="108" w:type="dxa"/>
+      </w:tblCellMar>
+    </w:tblPr>
   </w:style>
 </w:styles>
 </file>

</xml_diff>